<commit_message>
PVZP vyrozumeni: change wording
The law has been published already, so let's make
the wording more formal.
</commit_message>
<xml_diff>
--- a/data/application_templates/vyrozumeni_pvzp_pro_dite_do_konce_2023.docx
+++ b/data/application_templates/vyrozumeni_pvzp_pro_dite_do_konce_2023.docx
@@ -264,7 +264,41 @@
           <w:effect w:val="none"/>
           <w:shd w:fill="auto" w:val="clear"/>
         </w:rPr>
-        <w:t xml:space="preserve">Dne 07.06.2023 Prezident ČR podepsal Novelu o Azilu, podle které děti s dlouhodobým pobytem se stávají pojištencemi systému veřejného pojištění od 01.01.2024. Vzhledem k tomu, že smlouva komerčního pojištění PVZP má spoustu výluk, a k tomu nelze ji vypovědět a získat nespotřebované pojistné zpátky - v nejlepším zájmu dítěte bude přejít do systému veřejného pojištění co nejdřív od 01.01.2024. Proto jako zodpovědný rodič k žádosti o prodloužení dlouhodobého pobytu </w:t>
+        <w:t>Dne 21.06.2023 ve Sbírce zákonů v částce 87 pod číslem 173/2023 Sb</w:t>
+      </w:r>
+      <w:r>
+        <w:rPr>
+          <w:rFonts w:ascii="Arial" w:hAnsi="Arial"/>
+          <w:b w:val="false"/>
+          <w:i w:val="false"/>
+          <w:caps w:val="false"/>
+          <w:smallCaps w:val="false"/>
+          <w:strike w:val="false"/>
+          <w:dstrike w:val="false"/>
+          <w:color w:val="000000"/>
+          <w:sz w:val="22"/>
+          <w:u w:val="none"/>
+          <w:effect w:val="none"/>
+          <w:shd w:fill="auto" w:val="clear"/>
+        </w:rPr>
+        <w:t>.</w:t>
+      </w:r>
+      <w:r>
+        <w:rPr>
+          <w:rFonts w:ascii="Arial" w:hAnsi="Arial"/>
+          <w:b w:val="false"/>
+          <w:i w:val="false"/>
+          <w:caps w:val="false"/>
+          <w:smallCaps w:val="false"/>
+          <w:strike w:val="false"/>
+          <w:dstrike w:val="false"/>
+          <w:color w:val="000000"/>
+          <w:sz w:val="22"/>
+          <w:u w:val="none"/>
+          <w:effect w:val="none"/>
+          <w:shd w:fill="auto" w:val="clear"/>
+        </w:rPr>
+        <w:t xml:space="preserve"> byla vyhlášena Novela z. o Azylu, podle které děti s dlouhodobým pobytem se stávají pojištencemi systému veřejného pojištění od 01.01.2024. Vzhledem k tomu, že smlouva komerčního pojištění PVZP má spoustu výluk, a k tomu nelze ji vypovědět a získat nespotřebované pojistné zpátky - v nejlepším zájmu dítěte bude přejít do systému veřejného pojištění co nejdřív od 01.01.2024. Proto jako zodpovědný rodič k žádosti o prodloužení dlouhodobého pobytu </w:t>
       </w:r>
       <w:bookmarkStart w:id="0" w:name="__DdeLink__46_19651855821"/>
       <w:r>
@@ -552,10 +586,11 @@
           <w:effect w:val="none"/>
           <w:shd w:fill="auto" w:val="clear"/>
         </w:rPr>
-        <w:t xml:space="preserve">Laskavě prosím, aby Ministerstvo Vnitra </w:t>
-      </w:r>
-      <w:r>
-        <w:rPr>
+        <w:t xml:space="preserve">Laskavě prosím, aby Ministerstvo Vnitra neomezovalo </w:t>
+      </w:r>
+      <w:r>
+        <w:rPr>
+          <w:rStyle w:val="Variable"/>
           <w:rFonts w:ascii="Arial" w:hAnsi="Arial"/>
           <w:b w:val="false"/>
           <w:i w:val="false"/>
@@ -570,7 +605,25 @@
           <w:effect w:val="none"/>
           <w:shd w:fill="auto" w:val="clear"/>
         </w:rPr>
-        <w:t xml:space="preserve">neomezovalo </w:t>
+        <w:t>dobu</w:t>
+      </w:r>
+      <w:r>
+        <w:rPr>
+          <w:rFonts w:ascii="Arial" w:hAnsi="Arial"/>
+          <w:b w:val="false"/>
+          <w:i w:val="false"/>
+          <w:iCs w:val="false"/>
+          <w:caps w:val="false"/>
+          <w:smallCaps w:val="false"/>
+          <w:strike w:val="false"/>
+          <w:dstrike w:val="false"/>
+          <w:color w:val="000000"/>
+          <w:sz w:val="22"/>
+          <w:u w:val="none"/>
+          <w:effect w:val="none"/>
+          <w:shd w:fill="auto" w:val="clear"/>
+        </w:rPr>
+        <w:t xml:space="preserve"> </w:t>
       </w:r>
       <w:r>
         <w:rPr>
@@ -589,7 +642,7 @@
           <w:effect w:val="none"/>
           <w:shd w:fill="auto" w:val="clear"/>
         </w:rPr>
-        <w:t>dobu</w:t>
+        <w:t>platnosti</w:t>
       </w:r>
       <w:r>
         <w:rPr>
@@ -626,7 +679,7 @@
           <w:effect w:val="none"/>
           <w:shd w:fill="auto" w:val="clear"/>
         </w:rPr>
-        <w:t>platnosti</w:t>
+        <w:t>povolení</w:t>
       </w:r>
       <w:r>
         <w:rPr>
@@ -644,62 +697,7 @@
           <w:effect w:val="none"/>
           <w:shd w:fill="auto" w:val="clear"/>
         </w:rPr>
-        <w:t xml:space="preserve"> </w:t>
-      </w:r>
-      <w:r>
-        <w:rPr>
-          <w:rStyle w:val="Variable"/>
-          <w:rFonts w:ascii="Arial" w:hAnsi="Arial"/>
-          <w:b w:val="false"/>
-          <w:i w:val="false"/>
-          <w:iCs w:val="false"/>
-          <w:caps w:val="false"/>
-          <w:smallCaps w:val="false"/>
-          <w:strike w:val="false"/>
-          <w:dstrike w:val="false"/>
-          <w:color w:val="000000"/>
-          <w:sz w:val="22"/>
-          <w:u w:val="none"/>
-          <w:effect w:val="none"/>
-          <w:shd w:fill="auto" w:val="clear"/>
-        </w:rPr>
-        <w:t>povolení</w:t>
-      </w:r>
-      <w:r>
-        <w:rPr>
-          <w:rFonts w:ascii="Arial" w:hAnsi="Arial"/>
-          <w:b w:val="false"/>
-          <w:i w:val="false"/>
-          <w:iCs w:val="false"/>
-          <w:caps w:val="false"/>
-          <w:smallCaps w:val="false"/>
-          <w:strike w:val="false"/>
-          <w:dstrike w:val="false"/>
-          <w:color w:val="000000"/>
-          <w:sz w:val="22"/>
-          <w:u w:val="none"/>
-          <w:effect w:val="none"/>
-          <w:shd w:fill="auto" w:val="clear"/>
-        </w:rPr>
-        <w:t xml:space="preserve"> </w:t>
-      </w:r>
-      <w:r>
-        <w:rPr>
-          <w:rFonts w:ascii="Arial" w:hAnsi="Arial"/>
-          <w:b w:val="false"/>
-          <w:i w:val="false"/>
-          <w:iCs w:val="false"/>
-          <w:caps w:val="false"/>
-          <w:smallCaps w:val="false"/>
-          <w:strike w:val="false"/>
-          <w:dstrike w:val="false"/>
-          <w:color w:val="000000"/>
-          <w:sz w:val="22"/>
-          <w:u w:val="none"/>
-          <w:effect w:val="none"/>
-          <w:shd w:fill="auto" w:val="clear"/>
-        </w:rPr>
-        <w:t xml:space="preserve">k </w:t>
+        <w:t xml:space="preserve"> k </w:t>
       </w:r>
       <w:r>
         <w:rPr>

</xml_diff>